<commit_message>
add MUX && ADD _ v2
</commit_message>
<xml_diff>
--- a/电子技术实验2/数据选择器和加法器/1.docx
+++ b/电子技术实验2/数据选择器和加法器/1.docx
@@ -338,20 +338,11 @@
         <w:ind w:left="360" w:firstLineChars="0" w:firstLine="0"/>
       </w:pPr>
     </w:p>
-    <w:p>
-      <w:pPr>
-        <w:rPr>
-          <w:rFonts w:hint="eastAsia"/>
-        </w:rPr>
-      </w:pPr>
-    </w:p>
+    <w:p/>
     <w:p>
       <w:pPr>
         <w:pStyle w:val="a8"/>
         <w:ind w:left="360" w:firstLineChars="0" w:firstLine="0"/>
-        <w:rPr>
-          <w:rFonts w:hint="eastAsia"/>
-        </w:rPr>
       </w:pPr>
     </w:p>
     <w:p>
@@ -391,9 +382,6 @@
           <w:numId w:val="15"/>
         </w:numPr>
         <w:ind w:firstLineChars="0"/>
-        <w:rPr>
-          <w:rFonts w:hint="eastAsia"/>
-        </w:rPr>
       </w:pPr>
       <w:r>
         <w:t>加法器是一种组合逻辑电路，主要功能是实现二进制数的算术加法运算</w:t>
@@ -539,18 +527,12 @@
       <w:pPr>
         <w:pStyle w:val="a8"/>
         <w:ind w:left="840" w:firstLineChars="0" w:firstLine="0"/>
-        <w:rPr>
-          <w:rFonts w:hint="eastAsia"/>
-        </w:rPr>
       </w:pPr>
     </w:p>
     <w:p>
       <w:pPr>
         <w:pStyle w:val="a8"/>
         <w:ind w:left="840" w:firstLineChars="0" w:firstLine="0"/>
-        <w:rPr>
-          <w:rFonts w:hint="eastAsia"/>
-        </w:rPr>
       </w:pPr>
     </w:p>
     <w:p>
@@ -685,9 +667,6 @@
       <w:pPr>
         <w:pStyle w:val="a8"/>
         <w:ind w:left="840" w:firstLineChars="0" w:firstLine="0"/>
-        <w:rPr>
-          <w:rFonts w:hint="eastAsia"/>
-        </w:rPr>
       </w:pPr>
     </w:p>
     <w:p>
@@ -706,9 +685,6 @@
       <w:pPr>
         <w:pStyle w:val="a8"/>
         <w:ind w:left="840" w:firstLineChars="0" w:firstLine="0"/>
-        <w:rPr>
-          <w:rFonts w:hint="eastAsia"/>
-        </w:rPr>
       </w:pPr>
     </w:p>
     <w:p>
@@ -836,9 +812,6 @@
       <w:pPr>
         <w:pStyle w:val="a8"/>
         <w:ind w:left="840" w:firstLineChars="0" w:firstLine="0"/>
-        <w:rPr>
-          <w:rFonts w:hint="eastAsia"/>
-        </w:rPr>
       </w:pPr>
     </w:p>
     <w:p>
@@ -926,9 +899,6 @@
     <w:p>
       <w:pPr>
         <w:ind w:left="840"/>
-        <w:rPr>
-          <w:rFonts w:hint="eastAsia"/>
-        </w:rPr>
       </w:pPr>
       <w:r>
         <w:tab/>
@@ -1113,9 +1083,6 @@
       <w:pPr>
         <w:pStyle w:val="a8"/>
         <w:ind w:left="360" w:firstLineChars="0" w:firstLine="0"/>
-        <w:rPr>
-          <w:rFonts w:hint="eastAsia"/>
-        </w:rPr>
       </w:pPr>
     </w:p>
     <w:p>
@@ -1274,658 +1241,24 @@
     <w:p>
       <w:pPr>
         <w:ind w:left="360"/>
-        <w:rPr>
-          <w:rFonts w:hint="eastAsia"/>
-        </w:rPr>
-      </w:pPr>
-    </w:p>
-    <w:p>
-      <w:pPr>
-        <w:rPr>
-          <w:b/>
-          <w:bCs/>
-        </w:rPr>
-      </w:pPr>
-    </w:p>
-    <w:p>
-      <w:pPr>
-        <w:rPr>
-          <w:b/>
-          <w:bCs/>
-        </w:rPr>
-      </w:pPr>
-    </w:p>
-    <w:p>
-      <w:pPr>
-        <w:rPr>
-          <w:b/>
-          <w:bCs/>
-        </w:rPr>
-      </w:pPr>
-    </w:p>
-    <w:p>
-      <w:pPr>
-        <w:rPr>
-          <w:b/>
-          <w:bCs/>
-        </w:rPr>
-      </w:pPr>
-    </w:p>
-    <w:p>
-      <w:pPr>
-        <w:rPr>
-          <w:b/>
-          <w:bCs/>
-        </w:rPr>
-      </w:pPr>
-    </w:p>
-    <w:p>
-      <w:pPr>
-        <w:rPr>
-          <w:b/>
-          <w:bCs/>
-        </w:rPr>
-      </w:pPr>
-    </w:p>
-    <w:p>
-      <w:pPr>
-        <w:rPr>
-          <w:b/>
-          <w:bCs/>
-        </w:rPr>
-      </w:pPr>
-    </w:p>
-    <w:p>
-      <w:pPr>
-        <w:rPr>
-          <w:b/>
-          <w:bCs/>
-        </w:rPr>
-      </w:pPr>
-    </w:p>
-    <w:p>
-      <w:pPr>
-        <w:rPr>
-          <w:b/>
-          <w:bCs/>
-        </w:rPr>
-      </w:pPr>
-    </w:p>
-    <w:p>
-      <w:pPr>
-        <w:rPr>
-          <w:b/>
-          <w:bCs/>
-        </w:rPr>
-      </w:pPr>
-    </w:p>
-    <w:p>
-      <w:pPr>
-        <w:rPr>
-          <w:b/>
-          <w:bCs/>
-        </w:rPr>
-      </w:pPr>
-    </w:p>
-    <w:p>
-      <w:pPr>
-        <w:rPr>
-          <w:b/>
-          <w:bCs/>
-        </w:rPr>
-      </w:pPr>
-    </w:p>
-    <w:p>
-      <w:pPr>
-        <w:rPr>
-          <w:b/>
-          <w:bCs/>
-        </w:rPr>
-      </w:pPr>
-    </w:p>
-    <w:p>
-      <w:pPr>
-        <w:rPr>
-          <w:b/>
-          <w:bCs/>
-        </w:rPr>
-      </w:pPr>
-    </w:p>
-    <w:p>
-      <w:pPr>
-        <w:rPr>
-          <w:b/>
-          <w:bCs/>
-        </w:rPr>
-      </w:pPr>
-    </w:p>
-    <w:p>
-      <w:pPr>
-        <w:rPr>
-          <w:b/>
-          <w:bCs/>
-        </w:rPr>
-      </w:pPr>
-    </w:p>
-    <w:p>
-      <w:pPr>
-        <w:rPr>
-          <w:b/>
-          <w:bCs/>
-        </w:rPr>
-      </w:pPr>
-    </w:p>
-    <w:p>
-      <w:pPr>
-        <w:rPr>
-          <w:b/>
-          <w:bCs/>
-        </w:rPr>
-      </w:pPr>
-    </w:p>
-    <w:p>
-      <w:pPr>
-        <w:rPr>
-          <w:b/>
-          <w:bCs/>
-        </w:rPr>
-      </w:pPr>
-    </w:p>
-    <w:p>
-      <w:pPr>
-        <w:rPr>
-          <w:b/>
-          <w:bCs/>
-        </w:rPr>
-      </w:pPr>
-    </w:p>
-    <w:p>
-      <w:pPr>
-        <w:rPr>
-          <w:b/>
-          <w:bCs/>
-        </w:rPr>
-      </w:pPr>
-    </w:p>
-    <w:p>
-      <w:pPr>
-        <w:rPr>
-          <w:b/>
-          <w:bCs/>
-        </w:rPr>
-      </w:pPr>
-    </w:p>
-    <w:p>
-      <w:pPr>
-        <w:rPr>
-          <w:b/>
-          <w:bCs/>
-        </w:rPr>
-      </w:pPr>
-    </w:p>
-    <w:p>
-      <w:pPr>
-        <w:rPr>
-          <w:b/>
-          <w:bCs/>
-        </w:rPr>
-      </w:pPr>
-    </w:p>
-    <w:p>
-      <w:pPr>
-        <w:rPr>
-          <w:b/>
-          <w:bCs/>
-        </w:rPr>
-      </w:pPr>
-    </w:p>
-    <w:p>
-      <w:pPr>
-        <w:rPr>
-          <w:b/>
-          <w:bCs/>
-        </w:rPr>
-      </w:pPr>
-    </w:p>
-    <w:p>
-      <w:pPr>
-        <w:rPr>
-          <w:b/>
-          <w:bCs/>
-        </w:rPr>
-      </w:pPr>
-    </w:p>
-    <w:p>
-      <w:pPr>
-        <w:rPr>
-          <w:b/>
-          <w:bCs/>
-        </w:rPr>
-      </w:pPr>
-    </w:p>
-    <w:p>
-      <w:pPr>
-        <w:rPr>
-          <w:b/>
-          <w:bCs/>
-        </w:rPr>
-      </w:pPr>
-    </w:p>
-    <w:p>
-      <w:pPr>
-        <w:rPr>
-          <w:b/>
-          <w:bCs/>
-        </w:rPr>
-      </w:pPr>
-    </w:p>
-    <w:p>
-      <w:pPr>
-        <w:rPr>
-          <w:b/>
-          <w:bCs/>
-        </w:rPr>
-      </w:pPr>
-    </w:p>
-    <w:p>
-      <w:pPr>
-        <w:rPr>
-          <w:b/>
-          <w:bCs/>
-        </w:rPr>
-      </w:pPr>
-    </w:p>
-    <w:p>
-      <w:pPr>
-        <w:rPr>
-          <w:b/>
-          <w:bCs/>
-        </w:rPr>
-      </w:pPr>
-    </w:p>
-    <w:p>
-      <w:pPr>
-        <w:rPr>
-          <w:b/>
-          <w:bCs/>
-        </w:rPr>
-      </w:pPr>
-    </w:p>
-    <w:p>
-      <w:pPr>
-        <w:rPr>
-          <w:b/>
-          <w:bCs/>
-        </w:rPr>
-      </w:pPr>
-    </w:p>
-    <w:p>
-      <w:pPr>
-        <w:rPr>
-          <w:b/>
-          <w:bCs/>
-        </w:rPr>
-      </w:pPr>
-    </w:p>
-    <w:p>
-      <w:pPr>
-        <w:rPr>
-          <w:b/>
-          <w:bCs/>
-        </w:rPr>
-      </w:pPr>
-    </w:p>
-    <w:p>
-      <w:pPr>
-        <w:rPr>
-          <w:b/>
-          <w:bCs/>
-        </w:rPr>
-      </w:pPr>
-    </w:p>
-    <w:p>
-      <w:pPr>
-        <w:rPr>
-          <w:b/>
-          <w:bCs/>
-        </w:rPr>
-      </w:pPr>
-    </w:p>
-    <w:p>
-      <w:pPr>
-        <w:rPr>
-          <w:b/>
-          <w:bCs/>
-        </w:rPr>
-      </w:pPr>
-    </w:p>
-    <w:p>
-      <w:pPr>
-        <w:rPr>
-          <w:b/>
-          <w:bCs/>
-        </w:rPr>
-      </w:pPr>
-    </w:p>
-    <w:p>
-      <w:pPr>
-        <w:rPr>
-          <w:b/>
-          <w:bCs/>
-        </w:rPr>
-      </w:pPr>
-    </w:p>
-    <w:p>
-      <w:pPr>
-        <w:rPr>
-          <w:b/>
-          <w:bCs/>
-        </w:rPr>
-      </w:pPr>
-    </w:p>
-    <w:p>
-      <w:pPr>
-        <w:rPr>
-          <w:b/>
-          <w:bCs/>
-        </w:rPr>
-      </w:pPr>
-    </w:p>
-    <w:p>
-      <w:pPr>
-        <w:rPr>
-          <w:b/>
-          <w:bCs/>
-        </w:rPr>
-      </w:pPr>
-    </w:p>
-    <w:p>
-      <w:pPr>
-        <w:rPr>
-          <w:b/>
-          <w:bCs/>
-        </w:rPr>
-      </w:pPr>
-    </w:p>
-    <w:p>
-      <w:pPr>
-        <w:rPr>
-          <w:b/>
-          <w:bCs/>
-        </w:rPr>
-      </w:pPr>
-      <w:r>
-        <w:rPr>
-          <w:rFonts w:hint="eastAsia"/>
-          <w:b/>
-          <w:bCs/>
-        </w:rPr>
-        <w:t>【思考题】</w:t>
-      </w:r>
-    </w:p>
-    <w:p>
-      <w:pPr>
-        <w:pStyle w:val="a8"/>
-        <w:numPr>
-          <w:ilvl w:val="0"/>
-          <w:numId w:val="13"/>
-        </w:numPr>
-        <w:ind w:firstLineChars="0"/>
-      </w:pPr>
-      <w:r>
-        <w:t>为了判断74LS20逻辑功能是否正常，至少要测量几组输入？</w:t>
-      </w:r>
-    </w:p>
-    <w:p>
-      <w:pPr>
-        <w:ind w:left="360"/>
-      </w:pPr>
-    </w:p>
-    <w:p>
-      <w:pPr>
-        <w:ind w:left="360"/>
-      </w:pPr>
-      <w:r>
-        <w:rPr>
-          <w:rFonts w:hint="eastAsia"/>
-        </w:rPr>
-        <w:t>四输入与非门，需要判断其引脚是否短路，需要判断1</w:t>
-      </w:r>
-      <w:r>
-        <w:t>110</w:t>
-      </w:r>
-      <w:r>
-        <w:rPr>
-          <w:rFonts w:hint="eastAsia"/>
-        </w:rPr>
-        <w:t>，1</w:t>
-      </w:r>
-      <w:r>
-        <w:t>101</w:t>
-      </w:r>
-      <w:r>
-        <w:rPr>
-          <w:rFonts w:hint="eastAsia"/>
-        </w:rPr>
-        <w:t>，1</w:t>
-      </w:r>
-      <w:r>
-        <w:t>011</w:t>
-      </w:r>
-      <w:r>
-        <w:rPr>
-          <w:rFonts w:hint="eastAsia"/>
-        </w:rPr>
-        <w:t>，0</w:t>
-      </w:r>
-      <w:r>
-        <w:t>111</w:t>
-      </w:r>
-      <w:r>
-        <w:rPr>
-          <w:rFonts w:hint="eastAsia"/>
-        </w:rPr>
-        <w:t>，1</w:t>
-      </w:r>
-      <w:r>
-        <w:t>111</w:t>
-      </w:r>
-      <w:r>
-        <w:rPr>
-          <w:rFonts w:hint="eastAsia"/>
-        </w:rPr>
-        <w:t>，一共五组数据</w:t>
-      </w:r>
-    </w:p>
-    <w:p>
-      <w:pPr>
-        <w:ind w:left="360"/>
-      </w:pPr>
-    </w:p>
-    <w:p>
-      <w:pPr>
-        <w:pStyle w:val="a8"/>
-        <w:numPr>
-          <w:ilvl w:val="0"/>
-          <w:numId w:val="13"/>
-        </w:numPr>
-        <w:ind w:firstLineChars="0"/>
-      </w:pPr>
-      <w:r>
-        <w:t>用与非门和异或门设计一可逆的4位码制变换器</w:t>
-      </w:r>
-      <w:r>
-        <w:rPr>
-          <w:rFonts w:hint="eastAsia"/>
-        </w:rPr>
-        <w:t>，设计要求：</w:t>
-      </w:r>
-    </w:p>
-    <w:p>
-      <w:pPr>
-        <w:pStyle w:val="a8"/>
-        <w:numPr>
-          <w:ilvl w:val="1"/>
-          <w:numId w:val="13"/>
-        </w:numPr>
-        <w:ind w:firstLineChars="0"/>
-      </w:pPr>
-      <w:r>
-        <w:t>在控制信号C=1时，将8421码转换为格雷码；C=0时它将格雷码转换为8421码</w:t>
-      </w:r>
-    </w:p>
-    <w:p>
-      <w:pPr>
-        <w:pStyle w:val="a8"/>
-        <w:numPr>
-          <w:ilvl w:val="1"/>
-          <w:numId w:val="13"/>
-        </w:numPr>
-        <w:ind w:firstLineChars="0"/>
-      </w:pPr>
-      <w:r>
-        <w:t>写出设计步骤，列出码变换真值表并画出逻辑图</w:t>
-      </w:r>
-    </w:p>
-    <w:p>
-      <w:pPr>
-        <w:pStyle w:val="a8"/>
-        <w:ind w:left="840" w:firstLineChars="0" w:firstLine="0"/>
-      </w:pPr>
-    </w:p>
-    <w:p>
-      <w:pPr>
-        <w:ind w:left="420"/>
-      </w:pPr>
-      <w:r>
-        <w:rPr>
-          <w:rFonts w:hint="eastAsia"/>
-        </w:rPr>
-        <w:t>先列出真值表如下：</w:t>
-      </w:r>
-      <w:r>
-        <w:rPr>
-          <w:rFonts w:hint="eastAsia"/>
-        </w:rPr>
-        <w:t>（e为C）</w:t>
-      </w:r>
-    </w:p>
-    <w:p>
-      <w:pPr>
-        <w:ind w:left="420"/>
-      </w:pPr>
-    </w:p>
-    <w:p>
-      <w:pPr>
-        <w:ind w:left="420"/>
-      </w:pPr>
-    </w:p>
-    <w:p>
-      <w:pPr>
-        <w:ind w:left="420"/>
-      </w:pPr>
-    </w:p>
-    <w:p>
-      <w:pPr>
-        <w:ind w:left="420"/>
-      </w:pPr>
-    </w:p>
-    <w:p>
-      <w:pPr>
-        <w:ind w:left="420"/>
-      </w:pPr>
-    </w:p>
-    <w:p>
-      <w:pPr>
-        <w:ind w:left="420"/>
-      </w:pPr>
-    </w:p>
-    <w:p>
-      <w:pPr>
-        <w:ind w:left="420"/>
-      </w:pPr>
-    </w:p>
-    <w:p>
-      <w:pPr>
-        <w:ind w:left="420"/>
-      </w:pPr>
-    </w:p>
-    <w:p>
-      <w:pPr>
-        <w:ind w:left="420"/>
-      </w:pPr>
-    </w:p>
-    <w:p>
-      <w:pPr>
-        <w:ind w:left="420"/>
-      </w:pPr>
-    </w:p>
-    <w:p>
-      <w:pPr>
-        <w:ind w:left="420"/>
-      </w:pPr>
-    </w:p>
-    <w:p>
-      <w:pPr>
-        <w:ind w:left="420"/>
-      </w:pPr>
-    </w:p>
-    <w:p>
-      <w:pPr>
-        <w:ind w:left="420"/>
-      </w:pPr>
-    </w:p>
-    <w:p>
-      <w:pPr>
-        <w:ind w:left="420"/>
-      </w:pPr>
-    </w:p>
-    <w:p>
-      <w:pPr>
-        <w:ind w:left="420"/>
-      </w:pPr>
-    </w:p>
-    <w:p>
-      <w:pPr>
-        <w:ind w:left="420"/>
-      </w:pPr>
-    </w:p>
-    <w:p>
-      <w:pPr>
-        <w:ind w:left="420"/>
-      </w:pPr>
-    </w:p>
-    <w:p>
-      <w:pPr>
-        <w:ind w:left="420"/>
-      </w:pPr>
-    </w:p>
-    <w:p>
-      <w:pPr>
-        <w:ind w:left="420"/>
-      </w:pPr>
-    </w:p>
-    <w:p>
-      <w:pPr>
-        <w:ind w:left="420"/>
       </w:pPr>
       <w:r>
         <w:rPr>
           <w:noProof/>
         </w:rPr>
         <w:drawing>
-          <wp:anchor distT="0" distB="0" distL="114300" distR="114300" simplePos="0" relativeHeight="251675648" behindDoc="1" locked="0" layoutInCell="1" allowOverlap="1" wp14:anchorId="252C75F0" wp14:editId="425138B5">
+          <wp:anchor distT="0" distB="0" distL="114300" distR="114300" simplePos="0" relativeHeight="251683840" behindDoc="1" locked="0" layoutInCell="1" allowOverlap="1" wp14:anchorId="5E783362" wp14:editId="4EB772B6">
             <wp:simplePos x="0" y="0"/>
             <wp:positionH relativeFrom="column">
-              <wp:posOffset>2870777</wp:posOffset>
+              <wp:posOffset>380365</wp:posOffset>
             </wp:positionH>
             <wp:positionV relativeFrom="page">
-              <wp:posOffset>4613275</wp:posOffset>
+              <wp:posOffset>3705860</wp:posOffset>
             </wp:positionV>
-            <wp:extent cx="1958172" cy="3640822"/>
-            <wp:effectExtent l="0" t="0" r="4445" b="0"/>
+            <wp:extent cx="1184564" cy="2487584"/>
+            <wp:effectExtent l="0" t="0" r="0" b="8255"/>
             <wp:wrapNone/>
-            <wp:docPr id="27" name="图片 27"/>
+            <wp:docPr id="3" name="图片 3"/>
             <wp:cNvGraphicFramePr>
               <a:graphicFrameLocks xmlns:a="http://schemas.openxmlformats.org/drawingml/2006/main" noChangeAspect="1"/>
             </wp:cNvGraphicFramePr>
@@ -1951,7 +1284,7 @@
                   <pic:spPr>
                     <a:xfrm>
                       <a:off x="0" y="0"/>
-                      <a:ext cx="1958172" cy="3640822"/>
+                      <a:ext cx="1184564" cy="2487584"/>
                     </a:xfrm>
                     <a:prstGeom prst="rect">
                       <a:avLst/>
@@ -1972,115 +1305,28 @@
     </w:p>
     <w:p>
       <w:pPr>
-        <w:ind w:left="420"/>
-      </w:pPr>
-    </w:p>
-    <w:p>
-      <w:pPr>
-        <w:ind w:left="420"/>
-      </w:pPr>
-    </w:p>
-    <w:p>
-      <w:pPr>
-        <w:ind w:left="420"/>
-      </w:pPr>
-    </w:p>
-    <w:p>
-      <w:pPr>
-        <w:ind w:left="420"/>
-      </w:pPr>
-    </w:p>
-    <w:p>
-      <w:pPr>
-        <w:ind w:left="420"/>
-      </w:pPr>
-    </w:p>
-    <w:p>
-      <w:pPr>
-        <w:ind w:left="420"/>
-      </w:pPr>
-    </w:p>
-    <w:p>
-      <w:pPr>
-        <w:ind w:left="420"/>
-      </w:pPr>
-    </w:p>
-    <w:p>
-      <w:pPr>
-        <w:ind w:left="420"/>
-      </w:pPr>
-    </w:p>
-    <w:p>
-      <w:pPr>
-        <w:ind w:left="420"/>
-      </w:pPr>
-    </w:p>
-    <w:p>
-      <w:pPr>
-        <w:ind w:left="420"/>
-      </w:pPr>
-    </w:p>
-    <w:p>
-      <w:pPr>
-        <w:ind w:left="420"/>
-      </w:pPr>
-    </w:p>
-    <w:p>
-      <w:pPr>
-        <w:ind w:left="420"/>
-      </w:pPr>
-    </w:p>
-    <w:p>
-      <w:pPr>
-        <w:ind w:left="420"/>
-      </w:pPr>
-    </w:p>
-    <w:p>
-      <w:pPr>
-        <w:ind w:left="420"/>
-      </w:pPr>
-    </w:p>
-    <w:p>
-      <w:pPr>
-        <w:ind w:left="420"/>
-      </w:pPr>
-    </w:p>
-    <w:p>
-      <w:pPr>
-        <w:ind w:left="420"/>
-      </w:pPr>
-    </w:p>
-    <w:p>
-      <w:pPr>
-        <w:ind w:left="420"/>
-      </w:pPr>
-    </w:p>
-    <w:p>
-      <w:pPr>
-        <w:ind w:left="420"/>
-      </w:pPr>
-    </w:p>
-    <w:p>
-      <w:pPr>
-        <w:ind w:left="420"/>
+        <w:rPr>
+          <w:b/>
+          <w:bCs/>
+        </w:rPr>
       </w:pPr>
       <w:r>
         <w:rPr>
           <w:noProof/>
         </w:rPr>
         <w:drawing>
-          <wp:anchor distT="0" distB="0" distL="114300" distR="114300" simplePos="0" relativeHeight="251673600" behindDoc="1" locked="0" layoutInCell="1" allowOverlap="1" wp14:anchorId="1904FF8F" wp14:editId="7065D2E9">
+          <wp:anchor distT="0" distB="0" distL="114300" distR="114300" simplePos="0" relativeHeight="251684864" behindDoc="1" locked="0" layoutInCell="1" allowOverlap="1" wp14:anchorId="03350A52" wp14:editId="1D395538">
             <wp:simplePos x="0" y="0"/>
             <wp:positionH relativeFrom="column">
-              <wp:posOffset>2909455</wp:posOffset>
+              <wp:posOffset>2156700</wp:posOffset>
             </wp:positionH>
-            <wp:positionV relativeFrom="margin">
-              <wp:posOffset>7205807</wp:posOffset>
+            <wp:positionV relativeFrom="page">
+              <wp:posOffset>3879620</wp:posOffset>
             </wp:positionV>
-            <wp:extent cx="1593272" cy="1607185"/>
-            <wp:effectExtent l="0" t="0" r="6985" b="0"/>
+            <wp:extent cx="2913726" cy="2088300"/>
+            <wp:effectExtent l="0" t="0" r="1270" b="7620"/>
             <wp:wrapNone/>
-            <wp:docPr id="28" name="图片 28"/>
+            <wp:docPr id="4" name="图片 4"/>
             <wp:cNvGraphicFramePr>
               <a:graphicFrameLocks xmlns:a="http://schemas.openxmlformats.org/drawingml/2006/main" noChangeAspect="1"/>
             </wp:cNvGraphicFramePr>
@@ -2092,7 +1338,7 @@
                     <pic:cNvPicPr/>
                   </pic:nvPicPr>
                   <pic:blipFill>
-                    <a:blip r:embed="rId15">
+                    <a:blip r:embed="rId15" cstate="print">
                       <a:extLst>
                         <a:ext uri="{28A0092B-C50C-407E-A947-70E740481C1C}">
                           <a14:useLocalDpi xmlns:a14="http://schemas.microsoft.com/office/drawing/2010/main" val="0"/>
@@ -2106,7 +1352,7 @@
                   <pic:spPr>
                     <a:xfrm>
                       <a:off x="0" y="0"/>
-                      <a:ext cx="1594206" cy="1608127"/>
+                      <a:ext cx="2913726" cy="2088300"/>
                     </a:xfrm>
                     <a:prstGeom prst="rect">
                       <a:avLst/>
@@ -2127,44 +1373,1512 @@
     </w:p>
     <w:p>
       <w:pPr>
-        <w:ind w:left="420"/>
-      </w:pPr>
-    </w:p>
-    <w:p>
-      <w:pPr>
-        <w:ind w:left="420"/>
-      </w:pPr>
-    </w:p>
-    <w:p>
-      <w:pPr>
-        <w:ind w:left="420"/>
-      </w:pPr>
-    </w:p>
-    <w:p>
-      <w:pPr>
-        <w:ind w:left="420"/>
-      </w:pPr>
-    </w:p>
-    <w:p>
-      <w:pPr>
-        <w:ind w:left="420"/>
-      </w:pPr>
-    </w:p>
-    <w:p>
-      <w:pPr>
-        <w:ind w:left="420"/>
-      </w:pPr>
-    </w:p>
-    <w:p>
-      <w:pPr>
         <w:rPr>
           <w:b/>
           <w:bCs/>
         </w:rPr>
       </w:pPr>
     </w:p>
+    <w:p>
+      <w:pPr>
+        <w:rPr>
+          <w:b/>
+          <w:bCs/>
+        </w:rPr>
+      </w:pPr>
+    </w:p>
+    <w:p>
+      <w:pPr>
+        <w:rPr>
+          <w:b/>
+          <w:bCs/>
+        </w:rPr>
+      </w:pPr>
+    </w:p>
+    <w:p>
+      <w:pPr>
+        <w:rPr>
+          <w:b/>
+          <w:bCs/>
+        </w:rPr>
+      </w:pPr>
+    </w:p>
+    <w:p>
+      <w:pPr>
+        <w:rPr>
+          <w:b/>
+          <w:bCs/>
+        </w:rPr>
+      </w:pPr>
+    </w:p>
+    <w:p>
+      <w:pPr>
+        <w:rPr>
+          <w:b/>
+          <w:bCs/>
+        </w:rPr>
+      </w:pPr>
+    </w:p>
+    <w:p>
+      <w:pPr>
+        <w:rPr>
+          <w:b/>
+          <w:bCs/>
+        </w:rPr>
+      </w:pPr>
+    </w:p>
+    <w:p>
+      <w:pPr>
+        <w:rPr>
+          <w:b/>
+          <w:bCs/>
+        </w:rPr>
+      </w:pPr>
+    </w:p>
+    <w:p>
+      <w:pPr>
+        <w:rPr>
+          <w:b/>
+          <w:bCs/>
+        </w:rPr>
+      </w:pPr>
+    </w:p>
+    <w:p>
+      <w:pPr>
+        <w:rPr>
+          <w:b/>
+          <w:bCs/>
+        </w:rPr>
+      </w:pPr>
+    </w:p>
+    <w:p>
+      <w:pPr>
+        <w:rPr>
+          <w:b/>
+          <w:bCs/>
+        </w:rPr>
+      </w:pPr>
+    </w:p>
+    <w:p>
+      <w:pPr>
+        <w:rPr>
+          <w:b/>
+          <w:bCs/>
+        </w:rPr>
+      </w:pPr>
+    </w:p>
+    <w:p>
+      <w:pPr>
+        <w:pStyle w:val="a8"/>
+        <w:numPr>
+          <w:ilvl w:val="0"/>
+          <w:numId w:val="16"/>
+        </w:numPr>
+        <w:ind w:firstLineChars="0"/>
+        <w:rPr>
+          <w:rFonts w:hint="eastAsia"/>
+        </w:rPr>
+      </w:pPr>
+      <w:r>
+        <w:rPr>
+          <w:rFonts w:hint="eastAsia"/>
+        </w:rPr>
+        <w:t>用一片</w:t>
+      </w:r>
+      <w:r>
+        <w:t>74LS283实现并行四位全加，将A置为1001，B置为0000~1001，依</w:t>
+      </w:r>
+      <w:r>
+        <w:rPr>
+          <w:rFonts w:hint="eastAsia"/>
+        </w:rPr>
+        <w:t>次计算</w:t>
+      </w:r>
+      <w:r>
+        <w:t>A+B并记录结果表列。</w:t>
+      </w:r>
+    </w:p>
+    <w:p>
+      <w:pPr>
+        <w:rPr>
+          <w:b/>
+          <w:bCs/>
+        </w:rPr>
+      </w:pPr>
+    </w:p>
+    <w:tbl>
+      <w:tblPr>
+        <w:tblStyle w:val="a7"/>
+        <w:tblW w:w="0" w:type="auto"/>
+        <w:tblLook w:val="04A0" w:firstRow="1" w:lastRow="0" w:firstColumn="1" w:lastColumn="0" w:noHBand="0" w:noVBand="1"/>
+      </w:tblPr>
+      <w:tblGrid>
+        <w:gridCol w:w="2093"/>
+        <w:gridCol w:w="2091"/>
+        <w:gridCol w:w="2056"/>
+        <w:gridCol w:w="2056"/>
+      </w:tblGrid>
+      <w:tr>
+        <w:tc>
+          <w:tcPr>
+            <w:tcW w:w="2093" w:type="dxa"/>
+          </w:tcPr>
+          <w:p>
+            <w:pPr>
+              <w:jc w:val="center"/>
+            </w:pPr>
+            <w:r>
+              <w:rPr>
+                <w:rFonts w:hint="eastAsia"/>
+              </w:rPr>
+              <w:t>A</w:t>
+            </w:r>
+          </w:p>
+        </w:tc>
+        <w:tc>
+          <w:tcPr>
+            <w:tcW w:w="2091" w:type="dxa"/>
+          </w:tcPr>
+          <w:p>
+            <w:pPr>
+              <w:jc w:val="center"/>
+            </w:pPr>
+            <w:r>
+              <w:rPr>
+                <w:rFonts w:hint="eastAsia"/>
+              </w:rPr>
+              <w:t>B</w:t>
+            </w:r>
+          </w:p>
+        </w:tc>
+        <w:tc>
+          <w:tcPr>
+            <w:tcW w:w="2056" w:type="dxa"/>
+          </w:tcPr>
+          <w:p>
+            <w:pPr>
+              <w:jc w:val="center"/>
+            </w:pPr>
+            <w:r>
+              <w:rPr>
+                <w:rFonts w:hint="eastAsia"/>
+              </w:rPr>
+              <w:t>S</w:t>
+            </w:r>
+          </w:p>
+        </w:tc>
+        <w:tc>
+          <w:tcPr>
+            <w:tcW w:w="2056" w:type="dxa"/>
+          </w:tcPr>
+          <w:p>
+            <w:pPr>
+              <w:jc w:val="center"/>
+            </w:pPr>
+            <w:r>
+              <w:rPr>
+                <w:rFonts w:hint="eastAsia"/>
+              </w:rPr>
+              <w:t>C</w:t>
+            </w:r>
+          </w:p>
+        </w:tc>
+      </w:tr>
+      <w:tr>
+        <w:tc>
+          <w:tcPr>
+            <w:tcW w:w="2093" w:type="dxa"/>
+          </w:tcPr>
+          <w:p>
+            <w:pPr>
+              <w:jc w:val="center"/>
+            </w:pPr>
+            <w:r>
+              <w:rPr>
+                <w:rFonts w:hint="eastAsia"/>
+              </w:rPr>
+              <w:t>1</w:t>
+            </w:r>
+            <w:r>
+              <w:t>001</w:t>
+            </w:r>
+          </w:p>
+        </w:tc>
+        <w:tc>
+          <w:tcPr>
+            <w:tcW w:w="2091" w:type="dxa"/>
+          </w:tcPr>
+          <w:p>
+            <w:pPr>
+              <w:jc w:val="center"/>
+            </w:pPr>
+            <w:r>
+              <w:rPr>
+                <w:rFonts w:hint="eastAsia"/>
+              </w:rPr>
+              <w:t>0</w:t>
+            </w:r>
+            <w:r>
+              <w:t>000</w:t>
+            </w:r>
+          </w:p>
+        </w:tc>
+        <w:tc>
+          <w:tcPr>
+            <w:tcW w:w="2056" w:type="dxa"/>
+          </w:tcPr>
+          <w:p>
+            <w:pPr>
+              <w:jc w:val="center"/>
+            </w:pPr>
+            <w:r>
+              <w:rPr>
+                <w:rFonts w:hint="eastAsia"/>
+              </w:rPr>
+              <w:t>1</w:t>
+            </w:r>
+            <w:r>
+              <w:t>001</w:t>
+            </w:r>
+          </w:p>
+        </w:tc>
+        <w:tc>
+          <w:tcPr>
+            <w:tcW w:w="2056" w:type="dxa"/>
+          </w:tcPr>
+          <w:p>
+            <w:pPr>
+              <w:jc w:val="center"/>
+            </w:pPr>
+            <w:r>
+              <w:rPr>
+                <w:rFonts w:hint="eastAsia"/>
+              </w:rPr>
+              <w:t>0</w:t>
+            </w:r>
+          </w:p>
+        </w:tc>
+      </w:tr>
+      <w:tr>
+        <w:tc>
+          <w:tcPr>
+            <w:tcW w:w="2093" w:type="dxa"/>
+          </w:tcPr>
+          <w:p>
+            <w:pPr>
+              <w:jc w:val="center"/>
+            </w:pPr>
+            <w:r>
+              <w:rPr>
+                <w:rFonts w:hint="eastAsia"/>
+              </w:rPr>
+              <w:t>1</w:t>
+            </w:r>
+            <w:r>
+              <w:t>001</w:t>
+            </w:r>
+          </w:p>
+        </w:tc>
+        <w:tc>
+          <w:tcPr>
+            <w:tcW w:w="2091" w:type="dxa"/>
+          </w:tcPr>
+          <w:p>
+            <w:pPr>
+              <w:jc w:val="center"/>
+            </w:pPr>
+            <w:r>
+              <w:rPr>
+                <w:rFonts w:hint="eastAsia"/>
+              </w:rPr>
+              <w:t>0</w:t>
+            </w:r>
+            <w:r>
+              <w:t>001</w:t>
+            </w:r>
+          </w:p>
+        </w:tc>
+        <w:tc>
+          <w:tcPr>
+            <w:tcW w:w="2056" w:type="dxa"/>
+          </w:tcPr>
+          <w:p>
+            <w:pPr>
+              <w:jc w:val="center"/>
+            </w:pPr>
+            <w:r>
+              <w:rPr>
+                <w:rFonts w:hint="eastAsia"/>
+              </w:rPr>
+              <w:t>1</w:t>
+            </w:r>
+            <w:r>
+              <w:t>010</w:t>
+            </w:r>
+          </w:p>
+        </w:tc>
+        <w:tc>
+          <w:tcPr>
+            <w:tcW w:w="2056" w:type="dxa"/>
+          </w:tcPr>
+          <w:p>
+            <w:pPr>
+              <w:jc w:val="center"/>
+            </w:pPr>
+            <w:r>
+              <w:rPr>
+                <w:rFonts w:hint="eastAsia"/>
+              </w:rPr>
+              <w:t>0</w:t>
+            </w:r>
+          </w:p>
+        </w:tc>
+      </w:tr>
+      <w:tr>
+        <w:tc>
+          <w:tcPr>
+            <w:tcW w:w="2093" w:type="dxa"/>
+          </w:tcPr>
+          <w:p>
+            <w:pPr>
+              <w:jc w:val="center"/>
+            </w:pPr>
+            <w:r>
+              <w:rPr>
+                <w:rFonts w:hint="eastAsia"/>
+              </w:rPr>
+              <w:t>1</w:t>
+            </w:r>
+            <w:r>
+              <w:t>001</w:t>
+            </w:r>
+          </w:p>
+        </w:tc>
+        <w:tc>
+          <w:tcPr>
+            <w:tcW w:w="2091" w:type="dxa"/>
+          </w:tcPr>
+          <w:p>
+            <w:pPr>
+              <w:jc w:val="center"/>
+            </w:pPr>
+            <w:r>
+              <w:rPr>
+                <w:rFonts w:hint="eastAsia"/>
+              </w:rPr>
+              <w:t>0</w:t>
+            </w:r>
+            <w:r>
+              <w:t>010</w:t>
+            </w:r>
+          </w:p>
+        </w:tc>
+        <w:tc>
+          <w:tcPr>
+            <w:tcW w:w="2056" w:type="dxa"/>
+          </w:tcPr>
+          <w:p>
+            <w:pPr>
+              <w:jc w:val="center"/>
+            </w:pPr>
+            <w:r>
+              <w:rPr>
+                <w:rFonts w:hint="eastAsia"/>
+              </w:rPr>
+              <w:t>1</w:t>
+            </w:r>
+            <w:r>
+              <w:t>011</w:t>
+            </w:r>
+          </w:p>
+        </w:tc>
+        <w:tc>
+          <w:tcPr>
+            <w:tcW w:w="2056" w:type="dxa"/>
+          </w:tcPr>
+          <w:p>
+            <w:pPr>
+              <w:jc w:val="center"/>
+            </w:pPr>
+            <w:r>
+              <w:rPr>
+                <w:rFonts w:hint="eastAsia"/>
+              </w:rPr>
+              <w:t>0</w:t>
+            </w:r>
+          </w:p>
+        </w:tc>
+      </w:tr>
+      <w:tr>
+        <w:tc>
+          <w:tcPr>
+            <w:tcW w:w="2093" w:type="dxa"/>
+          </w:tcPr>
+          <w:p>
+            <w:pPr>
+              <w:jc w:val="center"/>
+            </w:pPr>
+            <w:r>
+              <w:rPr>
+                <w:rFonts w:hint="eastAsia"/>
+              </w:rPr>
+              <w:t>1</w:t>
+            </w:r>
+            <w:r>
+              <w:t>001</w:t>
+            </w:r>
+          </w:p>
+        </w:tc>
+        <w:tc>
+          <w:tcPr>
+            <w:tcW w:w="2091" w:type="dxa"/>
+          </w:tcPr>
+          <w:p>
+            <w:pPr>
+              <w:jc w:val="center"/>
+            </w:pPr>
+            <w:r>
+              <w:rPr>
+                <w:rFonts w:hint="eastAsia"/>
+              </w:rPr>
+              <w:t>0</w:t>
+            </w:r>
+            <w:r>
+              <w:t>011</w:t>
+            </w:r>
+          </w:p>
+        </w:tc>
+        <w:tc>
+          <w:tcPr>
+            <w:tcW w:w="2056" w:type="dxa"/>
+          </w:tcPr>
+          <w:p>
+            <w:pPr>
+              <w:jc w:val="center"/>
+            </w:pPr>
+            <w:r>
+              <w:rPr>
+                <w:rFonts w:hint="eastAsia"/>
+              </w:rPr>
+              <w:t>1</w:t>
+            </w:r>
+            <w:r>
+              <w:t>100</w:t>
+            </w:r>
+          </w:p>
+        </w:tc>
+        <w:tc>
+          <w:tcPr>
+            <w:tcW w:w="2056" w:type="dxa"/>
+          </w:tcPr>
+          <w:p>
+            <w:pPr>
+              <w:jc w:val="center"/>
+            </w:pPr>
+            <w:r>
+              <w:rPr>
+                <w:rFonts w:hint="eastAsia"/>
+              </w:rPr>
+              <w:t>0</w:t>
+            </w:r>
+          </w:p>
+        </w:tc>
+      </w:tr>
+      <w:tr>
+        <w:tc>
+          <w:tcPr>
+            <w:tcW w:w="2093" w:type="dxa"/>
+          </w:tcPr>
+          <w:p>
+            <w:pPr>
+              <w:jc w:val="center"/>
+            </w:pPr>
+            <w:r>
+              <w:rPr>
+                <w:rFonts w:hint="eastAsia"/>
+              </w:rPr>
+              <w:t>1</w:t>
+            </w:r>
+            <w:r>
+              <w:t>001</w:t>
+            </w:r>
+          </w:p>
+        </w:tc>
+        <w:tc>
+          <w:tcPr>
+            <w:tcW w:w="2091" w:type="dxa"/>
+          </w:tcPr>
+          <w:p>
+            <w:pPr>
+              <w:jc w:val="center"/>
+            </w:pPr>
+            <w:r>
+              <w:rPr>
+                <w:rFonts w:hint="eastAsia"/>
+              </w:rPr>
+              <w:t>0</w:t>
+            </w:r>
+            <w:r>
+              <w:t>100</w:t>
+            </w:r>
+          </w:p>
+        </w:tc>
+        <w:tc>
+          <w:tcPr>
+            <w:tcW w:w="2056" w:type="dxa"/>
+          </w:tcPr>
+          <w:p>
+            <w:pPr>
+              <w:jc w:val="center"/>
+            </w:pPr>
+            <w:r>
+              <w:rPr>
+                <w:rFonts w:hint="eastAsia"/>
+              </w:rPr>
+              <w:t>1</w:t>
+            </w:r>
+            <w:r>
+              <w:t>101</w:t>
+            </w:r>
+          </w:p>
+        </w:tc>
+        <w:tc>
+          <w:tcPr>
+            <w:tcW w:w="2056" w:type="dxa"/>
+          </w:tcPr>
+          <w:p>
+            <w:pPr>
+              <w:jc w:val="center"/>
+            </w:pPr>
+            <w:r>
+              <w:rPr>
+                <w:rFonts w:hint="eastAsia"/>
+              </w:rPr>
+              <w:t>0</w:t>
+            </w:r>
+          </w:p>
+        </w:tc>
+      </w:tr>
+      <w:tr>
+        <w:tc>
+          <w:tcPr>
+            <w:tcW w:w="2093" w:type="dxa"/>
+          </w:tcPr>
+          <w:p>
+            <w:pPr>
+              <w:jc w:val="center"/>
+            </w:pPr>
+            <w:r>
+              <w:rPr>
+                <w:rFonts w:hint="eastAsia"/>
+              </w:rPr>
+              <w:t>1</w:t>
+            </w:r>
+            <w:r>
+              <w:t>001</w:t>
+            </w:r>
+          </w:p>
+        </w:tc>
+        <w:tc>
+          <w:tcPr>
+            <w:tcW w:w="2091" w:type="dxa"/>
+          </w:tcPr>
+          <w:p>
+            <w:pPr>
+              <w:jc w:val="center"/>
+            </w:pPr>
+            <w:r>
+              <w:rPr>
+                <w:rFonts w:hint="eastAsia"/>
+              </w:rPr>
+              <w:t>0</w:t>
+            </w:r>
+            <w:r>
+              <w:t>101</w:t>
+            </w:r>
+          </w:p>
+        </w:tc>
+        <w:tc>
+          <w:tcPr>
+            <w:tcW w:w="2056" w:type="dxa"/>
+          </w:tcPr>
+          <w:p>
+            <w:pPr>
+              <w:jc w:val="center"/>
+            </w:pPr>
+            <w:r>
+              <w:rPr>
+                <w:rFonts w:hint="eastAsia"/>
+              </w:rPr>
+              <w:t>1</w:t>
+            </w:r>
+            <w:r>
+              <w:t>110</w:t>
+            </w:r>
+          </w:p>
+        </w:tc>
+        <w:tc>
+          <w:tcPr>
+            <w:tcW w:w="2056" w:type="dxa"/>
+          </w:tcPr>
+          <w:p>
+            <w:pPr>
+              <w:jc w:val="center"/>
+            </w:pPr>
+            <w:r>
+              <w:rPr>
+                <w:rFonts w:hint="eastAsia"/>
+              </w:rPr>
+              <w:t>0</w:t>
+            </w:r>
+          </w:p>
+        </w:tc>
+      </w:tr>
+      <w:tr>
+        <w:tc>
+          <w:tcPr>
+            <w:tcW w:w="2093" w:type="dxa"/>
+          </w:tcPr>
+          <w:p>
+            <w:pPr>
+              <w:jc w:val="center"/>
+            </w:pPr>
+            <w:r>
+              <w:rPr>
+                <w:rFonts w:hint="eastAsia"/>
+              </w:rPr>
+              <w:t>1</w:t>
+            </w:r>
+            <w:r>
+              <w:t>001</w:t>
+            </w:r>
+          </w:p>
+        </w:tc>
+        <w:tc>
+          <w:tcPr>
+            <w:tcW w:w="2091" w:type="dxa"/>
+          </w:tcPr>
+          <w:p>
+            <w:pPr>
+              <w:jc w:val="center"/>
+            </w:pPr>
+            <w:r>
+              <w:rPr>
+                <w:rFonts w:hint="eastAsia"/>
+              </w:rPr>
+              <w:t>0</w:t>
+            </w:r>
+            <w:r>
+              <w:t>110</w:t>
+            </w:r>
+          </w:p>
+        </w:tc>
+        <w:tc>
+          <w:tcPr>
+            <w:tcW w:w="2056" w:type="dxa"/>
+          </w:tcPr>
+          <w:p>
+            <w:pPr>
+              <w:jc w:val="center"/>
+            </w:pPr>
+            <w:r>
+              <w:rPr>
+                <w:rFonts w:hint="eastAsia"/>
+              </w:rPr>
+              <w:t>1</w:t>
+            </w:r>
+            <w:r>
+              <w:t>111</w:t>
+            </w:r>
+          </w:p>
+        </w:tc>
+        <w:tc>
+          <w:tcPr>
+            <w:tcW w:w="2056" w:type="dxa"/>
+          </w:tcPr>
+          <w:p>
+            <w:pPr>
+              <w:jc w:val="center"/>
+            </w:pPr>
+            <w:r>
+              <w:rPr>
+                <w:rFonts w:hint="eastAsia"/>
+              </w:rPr>
+              <w:t>0</w:t>
+            </w:r>
+          </w:p>
+        </w:tc>
+      </w:tr>
+      <w:tr>
+        <w:tc>
+          <w:tcPr>
+            <w:tcW w:w="2093" w:type="dxa"/>
+          </w:tcPr>
+          <w:p>
+            <w:pPr>
+              <w:jc w:val="center"/>
+              <w:rPr>
+                <w:rFonts w:hint="eastAsia"/>
+              </w:rPr>
+            </w:pPr>
+            <w:r>
+              <w:rPr>
+                <w:rFonts w:hint="eastAsia"/>
+              </w:rPr>
+              <w:t>1</w:t>
+            </w:r>
+            <w:r>
+              <w:t>001</w:t>
+            </w:r>
+          </w:p>
+        </w:tc>
+        <w:tc>
+          <w:tcPr>
+            <w:tcW w:w="2091" w:type="dxa"/>
+          </w:tcPr>
+          <w:p>
+            <w:pPr>
+              <w:jc w:val="center"/>
+            </w:pPr>
+            <w:r>
+              <w:rPr>
+                <w:rFonts w:hint="eastAsia"/>
+              </w:rPr>
+              <w:t>0</w:t>
+            </w:r>
+            <w:r>
+              <w:t>111</w:t>
+            </w:r>
+          </w:p>
+        </w:tc>
+        <w:tc>
+          <w:tcPr>
+            <w:tcW w:w="2056" w:type="dxa"/>
+          </w:tcPr>
+          <w:p>
+            <w:pPr>
+              <w:jc w:val="center"/>
+            </w:pPr>
+            <w:r>
+              <w:rPr>
+                <w:rFonts w:hint="eastAsia"/>
+              </w:rPr>
+              <w:t>0</w:t>
+            </w:r>
+            <w:r>
+              <w:t>000</w:t>
+            </w:r>
+          </w:p>
+        </w:tc>
+        <w:tc>
+          <w:tcPr>
+            <w:tcW w:w="2056" w:type="dxa"/>
+          </w:tcPr>
+          <w:p>
+            <w:pPr>
+              <w:jc w:val="center"/>
+            </w:pPr>
+            <w:r>
+              <w:rPr>
+                <w:rFonts w:hint="eastAsia"/>
+              </w:rPr>
+              <w:t>1</w:t>
+            </w:r>
+          </w:p>
+        </w:tc>
+      </w:tr>
+      <w:tr>
+        <w:tc>
+          <w:tcPr>
+            <w:tcW w:w="2093" w:type="dxa"/>
+          </w:tcPr>
+          <w:p>
+            <w:pPr>
+              <w:jc w:val="center"/>
+              <w:rPr>
+                <w:rFonts w:hint="eastAsia"/>
+              </w:rPr>
+            </w:pPr>
+            <w:r>
+              <w:rPr>
+                <w:rFonts w:hint="eastAsia"/>
+              </w:rPr>
+              <w:t>1</w:t>
+            </w:r>
+            <w:r>
+              <w:t>001</w:t>
+            </w:r>
+          </w:p>
+        </w:tc>
+        <w:tc>
+          <w:tcPr>
+            <w:tcW w:w="2091" w:type="dxa"/>
+          </w:tcPr>
+          <w:p>
+            <w:pPr>
+              <w:jc w:val="center"/>
+            </w:pPr>
+            <w:r>
+              <w:rPr>
+                <w:rFonts w:hint="eastAsia"/>
+              </w:rPr>
+              <w:t>1</w:t>
+            </w:r>
+            <w:r>
+              <w:t>000</w:t>
+            </w:r>
+          </w:p>
+        </w:tc>
+        <w:tc>
+          <w:tcPr>
+            <w:tcW w:w="2056" w:type="dxa"/>
+          </w:tcPr>
+          <w:p>
+            <w:pPr>
+              <w:jc w:val="center"/>
+            </w:pPr>
+            <w:r>
+              <w:rPr>
+                <w:rFonts w:hint="eastAsia"/>
+              </w:rPr>
+              <w:t>0</w:t>
+            </w:r>
+            <w:r>
+              <w:t>001</w:t>
+            </w:r>
+          </w:p>
+        </w:tc>
+        <w:tc>
+          <w:tcPr>
+            <w:tcW w:w="2056" w:type="dxa"/>
+          </w:tcPr>
+          <w:p>
+            <w:pPr>
+              <w:jc w:val="center"/>
+            </w:pPr>
+            <w:r>
+              <w:rPr>
+                <w:rFonts w:hint="eastAsia"/>
+              </w:rPr>
+              <w:t>1</w:t>
+            </w:r>
+          </w:p>
+        </w:tc>
+      </w:tr>
+      <w:tr>
+        <w:tc>
+          <w:tcPr>
+            <w:tcW w:w="2093" w:type="dxa"/>
+          </w:tcPr>
+          <w:p>
+            <w:pPr>
+              <w:jc w:val="center"/>
+              <w:rPr>
+                <w:rFonts w:hint="eastAsia"/>
+              </w:rPr>
+            </w:pPr>
+            <w:r>
+              <w:rPr>
+                <w:rFonts w:hint="eastAsia"/>
+              </w:rPr>
+              <w:t>1</w:t>
+            </w:r>
+            <w:r>
+              <w:t>001</w:t>
+            </w:r>
+          </w:p>
+        </w:tc>
+        <w:tc>
+          <w:tcPr>
+            <w:tcW w:w="2091" w:type="dxa"/>
+          </w:tcPr>
+          <w:p>
+            <w:pPr>
+              <w:jc w:val="center"/>
+              <w:rPr>
+                <w:rFonts w:hint="eastAsia"/>
+              </w:rPr>
+            </w:pPr>
+            <w:r>
+              <w:rPr>
+                <w:rFonts w:hint="eastAsia"/>
+              </w:rPr>
+              <w:t>1</w:t>
+            </w:r>
+            <w:r>
+              <w:t>001</w:t>
+            </w:r>
+          </w:p>
+        </w:tc>
+        <w:tc>
+          <w:tcPr>
+            <w:tcW w:w="2056" w:type="dxa"/>
+          </w:tcPr>
+          <w:p>
+            <w:pPr>
+              <w:jc w:val="center"/>
+            </w:pPr>
+            <w:r>
+              <w:rPr>
+                <w:rFonts w:hint="eastAsia"/>
+              </w:rPr>
+              <w:t>0</w:t>
+            </w:r>
+            <w:r>
+              <w:t>010</w:t>
+            </w:r>
+          </w:p>
+        </w:tc>
+        <w:tc>
+          <w:tcPr>
+            <w:tcW w:w="2056" w:type="dxa"/>
+          </w:tcPr>
+          <w:p>
+            <w:pPr>
+              <w:jc w:val="center"/>
+            </w:pPr>
+            <w:r>
+              <w:rPr>
+                <w:rFonts w:hint="eastAsia"/>
+              </w:rPr>
+              <w:t>1</w:t>
+            </w:r>
+          </w:p>
+        </w:tc>
+      </w:tr>
+    </w:tbl>
+    <w:p>
+      <w:pPr>
+        <w:rPr>
+          <w:b/>
+          <w:bCs/>
+        </w:rPr>
+      </w:pPr>
+    </w:p>
+    <w:p>
+      <w:pPr>
+        <w:rPr>
+          <w:b/>
+          <w:bCs/>
+        </w:rPr>
+      </w:pPr>
+    </w:p>
+    <w:p>
+      <w:pPr>
+        <w:pStyle w:val="a8"/>
+        <w:numPr>
+          <w:ilvl w:val="0"/>
+          <w:numId w:val="16"/>
+        </w:numPr>
+        <w:ind w:firstLineChars="0"/>
+      </w:pPr>
+      <w:r>
+        <w:rPr>
+          <w:rFonts w:hint="eastAsia"/>
+        </w:rPr>
+        <w:lastRenderedPageBreak/>
+        <w:t>用两片</w:t>
+      </w:r>
+      <w:r>
+        <w:t>74LS283和必要的门电路实现两个8421BCD码求和运算，结果仍为8421BCD码，要求画出逻辑功能图。</w:t>
+      </w:r>
+    </w:p>
+    <w:p>
+      <w:pPr>
+        <w:pStyle w:val="a8"/>
+        <w:ind w:left="360" w:firstLineChars="0" w:firstLine="0"/>
+        <w:rPr>
+          <w:rFonts w:hint="eastAsia"/>
+        </w:rPr>
+      </w:pPr>
+      <w:r>
+        <w:rPr>
+          <w:noProof/>
+        </w:rPr>
+        <w:drawing>
+          <wp:anchor distT="0" distB="0" distL="114300" distR="114300" simplePos="0" relativeHeight="251685888" behindDoc="1" locked="0" layoutInCell="1" allowOverlap="1" wp14:anchorId="09274CCC" wp14:editId="6B14330B">
+            <wp:simplePos x="0" y="0"/>
+            <wp:positionH relativeFrom="column">
+              <wp:posOffset>258676</wp:posOffset>
+            </wp:positionH>
+            <wp:positionV relativeFrom="page">
+              <wp:posOffset>1451668</wp:posOffset>
+            </wp:positionV>
+            <wp:extent cx="4908782" cy="2163032"/>
+            <wp:effectExtent l="0" t="0" r="6350" b="8890"/>
+            <wp:wrapNone/>
+            <wp:docPr id="5" name="图片 5"/>
+            <wp:cNvGraphicFramePr>
+              <a:graphicFrameLocks xmlns:a="http://schemas.openxmlformats.org/drawingml/2006/main" noChangeAspect="1"/>
+            </wp:cNvGraphicFramePr>
+            <a:graphic xmlns:a="http://schemas.openxmlformats.org/drawingml/2006/main">
+              <a:graphicData uri="http://schemas.openxmlformats.org/drawingml/2006/picture">
+                <pic:pic xmlns:pic="http://schemas.openxmlformats.org/drawingml/2006/picture">
+                  <pic:nvPicPr>
+                    <pic:cNvPr id="1" name=""/>
+                    <pic:cNvPicPr/>
+                  </pic:nvPicPr>
+                  <pic:blipFill>
+                    <a:blip r:embed="rId16">
+                      <a:extLst>
+                        <a:ext uri="{28A0092B-C50C-407E-A947-70E740481C1C}">
+                          <a14:useLocalDpi xmlns:a14="http://schemas.microsoft.com/office/drawing/2010/main" val="0"/>
+                        </a:ext>
+                      </a:extLst>
+                    </a:blip>
+                    <a:stretch>
+                      <a:fillRect/>
+                    </a:stretch>
+                  </pic:blipFill>
+                  <pic:spPr>
+                    <a:xfrm>
+                      <a:off x="0" y="0"/>
+                      <a:ext cx="4908782" cy="2163032"/>
+                    </a:xfrm>
+                    <a:prstGeom prst="rect">
+                      <a:avLst/>
+                    </a:prstGeom>
+                  </pic:spPr>
+                </pic:pic>
+              </a:graphicData>
+            </a:graphic>
+            <wp14:sizeRelH relativeFrom="margin">
+              <wp14:pctWidth>0</wp14:pctWidth>
+            </wp14:sizeRelH>
+            <wp14:sizeRelV relativeFrom="margin">
+              <wp14:pctHeight>0</wp14:pctHeight>
+            </wp14:sizeRelV>
+          </wp:anchor>
+        </w:drawing>
+      </w:r>
+    </w:p>
+    <w:p>
+      <w:pPr>
+        <w:rPr>
+          <w:b/>
+          <w:bCs/>
+        </w:rPr>
+      </w:pPr>
+    </w:p>
+    <w:p>
+      <w:pPr>
+        <w:rPr>
+          <w:b/>
+          <w:bCs/>
+        </w:rPr>
+      </w:pPr>
+    </w:p>
+    <w:p>
+      <w:pPr>
+        <w:rPr>
+          <w:b/>
+          <w:bCs/>
+        </w:rPr>
+      </w:pPr>
+    </w:p>
+    <w:p>
+      <w:pPr>
+        <w:rPr>
+          <w:b/>
+          <w:bCs/>
+        </w:rPr>
+      </w:pPr>
+    </w:p>
+    <w:p>
+      <w:pPr>
+        <w:rPr>
+          <w:b/>
+          <w:bCs/>
+        </w:rPr>
+      </w:pPr>
+    </w:p>
+    <w:p>
+      <w:pPr>
+        <w:rPr>
+          <w:b/>
+          <w:bCs/>
+        </w:rPr>
+      </w:pPr>
+    </w:p>
+    <w:p>
+      <w:pPr>
+        <w:rPr>
+          <w:b/>
+          <w:bCs/>
+        </w:rPr>
+      </w:pPr>
+    </w:p>
+    <w:p>
+      <w:pPr>
+        <w:rPr>
+          <w:b/>
+          <w:bCs/>
+        </w:rPr>
+      </w:pPr>
+    </w:p>
+    <w:p>
+      <w:pPr>
+        <w:rPr>
+          <w:b/>
+          <w:bCs/>
+        </w:rPr>
+      </w:pPr>
+    </w:p>
+    <w:p>
+      <w:pPr>
+        <w:rPr>
+          <w:b/>
+          <w:bCs/>
+        </w:rPr>
+      </w:pPr>
+    </w:p>
+    <w:p>
+      <w:pPr>
+        <w:rPr>
+          <w:b/>
+          <w:bCs/>
+        </w:rPr>
+      </w:pPr>
+      <w:r>
+        <w:rPr>
+          <w:noProof/>
+        </w:rPr>
+        <w:drawing>
+          <wp:anchor distT="0" distB="0" distL="114300" distR="114300" simplePos="0" relativeHeight="251686912" behindDoc="1" locked="0" layoutInCell="1" allowOverlap="1" wp14:anchorId="173F7C2A" wp14:editId="76406E6B">
+            <wp:simplePos x="0" y="0"/>
+            <wp:positionH relativeFrom="margin">
+              <wp:align>center</wp:align>
+            </wp:positionH>
+            <wp:positionV relativeFrom="page">
+              <wp:posOffset>3636645</wp:posOffset>
+            </wp:positionV>
+            <wp:extent cx="3930650" cy="1573492"/>
+            <wp:effectExtent l="0" t="0" r="0" b="8255"/>
+            <wp:wrapNone/>
+            <wp:docPr id="7" name="图片 7"/>
+            <wp:cNvGraphicFramePr>
+              <a:graphicFrameLocks xmlns:a="http://schemas.openxmlformats.org/drawingml/2006/main" noChangeAspect="1"/>
+            </wp:cNvGraphicFramePr>
+            <a:graphic xmlns:a="http://schemas.openxmlformats.org/drawingml/2006/main">
+              <a:graphicData uri="http://schemas.openxmlformats.org/drawingml/2006/picture">
+                <pic:pic xmlns:pic="http://schemas.openxmlformats.org/drawingml/2006/picture">
+                  <pic:nvPicPr>
+                    <pic:cNvPr id="1" name=""/>
+                    <pic:cNvPicPr/>
+                  </pic:nvPicPr>
+                  <pic:blipFill>
+                    <a:blip r:embed="rId17" cstate="print">
+                      <a:extLst>
+                        <a:ext uri="{28A0092B-C50C-407E-A947-70E740481C1C}">
+                          <a14:useLocalDpi xmlns:a14="http://schemas.microsoft.com/office/drawing/2010/main" val="0"/>
+                        </a:ext>
+                      </a:extLst>
+                    </a:blip>
+                    <a:stretch>
+                      <a:fillRect/>
+                    </a:stretch>
+                  </pic:blipFill>
+                  <pic:spPr>
+                    <a:xfrm>
+                      <a:off x="0" y="0"/>
+                      <a:ext cx="3930650" cy="1573492"/>
+                    </a:xfrm>
+                    <a:prstGeom prst="rect">
+                      <a:avLst/>
+                    </a:prstGeom>
+                  </pic:spPr>
+                </pic:pic>
+              </a:graphicData>
+            </a:graphic>
+            <wp14:sizeRelH relativeFrom="margin">
+              <wp14:pctWidth>0</wp14:pctWidth>
+            </wp14:sizeRelH>
+            <wp14:sizeRelV relativeFrom="margin">
+              <wp14:pctHeight>0</wp14:pctHeight>
+            </wp14:sizeRelV>
+          </wp:anchor>
+        </w:drawing>
+      </w:r>
+    </w:p>
+    <w:p>
+      <w:pPr>
+        <w:rPr>
+          <w:b/>
+          <w:bCs/>
+        </w:rPr>
+      </w:pPr>
+    </w:p>
+    <w:p>
+      <w:pPr>
+        <w:rPr>
+          <w:b/>
+          <w:bCs/>
+        </w:rPr>
+      </w:pPr>
+    </w:p>
+    <w:p>
+      <w:pPr>
+        <w:rPr>
+          <w:b/>
+          <w:bCs/>
+        </w:rPr>
+      </w:pPr>
+    </w:p>
+    <w:p>
+      <w:pPr>
+        <w:rPr>
+          <w:b/>
+          <w:bCs/>
+        </w:rPr>
+      </w:pPr>
+    </w:p>
+    <w:p>
+      <w:pPr>
+        <w:rPr>
+          <w:b/>
+          <w:bCs/>
+        </w:rPr>
+      </w:pPr>
+    </w:p>
+    <w:p>
+      <w:pPr>
+        <w:rPr>
+          <w:b/>
+          <w:bCs/>
+        </w:rPr>
+      </w:pPr>
+    </w:p>
+    <w:p>
+      <w:pPr>
+        <w:rPr>
+          <w:b/>
+          <w:bCs/>
+        </w:rPr>
+      </w:pPr>
+    </w:p>
+    <w:p>
+      <w:pPr>
+        <w:rPr>
+          <w:rFonts w:hint="eastAsia"/>
+          <w:b/>
+          <w:bCs/>
+        </w:rPr>
+      </w:pPr>
+    </w:p>
+    <w:p>
+      <w:pPr>
+        <w:rPr>
+          <w:b/>
+          <w:bCs/>
+        </w:rPr>
+      </w:pPr>
+      <w:r>
+        <w:rPr>
+          <w:rFonts w:hint="eastAsia"/>
+          <w:b/>
+          <w:bCs/>
+        </w:rPr>
+        <w:t>【思考题】</w:t>
+      </w:r>
+    </w:p>
+    <w:p>
+      <w:pPr>
+        <w:pStyle w:val="a8"/>
+        <w:numPr>
+          <w:ilvl w:val="0"/>
+          <w:numId w:val="13"/>
+        </w:numPr>
+        <w:ind w:firstLineChars="0"/>
+      </w:pPr>
+      <w:r>
+        <w:rPr>
+          <w:rFonts w:hint="eastAsia"/>
+        </w:rPr>
+        <w:t>用两片</w:t>
+      </w:r>
+      <w:r>
+        <w:t>74LS283和必要的门电路实现一个带借位输入和借位输出的8421BCD码</w:t>
+      </w:r>
+      <w:r>
+        <w:rPr>
+          <w:rFonts w:hint="eastAsia"/>
+        </w:rPr>
+        <w:t>减法器，要求电路输出为原码。</w:t>
+      </w:r>
+    </w:p>
+    <w:p>
+      <w:pPr>
+        <w:ind w:left="420"/>
+      </w:pPr>
+    </w:p>
+    <w:p>
+      <w:pPr>
+        <w:ind w:left="420"/>
+      </w:pPr>
+      <w:r>
+        <w:rPr>
+          <w:rFonts w:hint="eastAsia"/>
+        </w:rPr>
+        <w:t>减法和加法可以互通，可以直接通过补码进行计算，</w:t>
+      </w:r>
+      <w:r>
+        <w:rPr>
+          <w:rFonts w:hint="eastAsia"/>
+        </w:rPr>
+        <w:t>由于需要借位输入和结尾输出，所以可以直接将运算的一个操作数取反，</w:t>
+      </w:r>
+      <w:r>
+        <w:rPr>
+          <w:rFonts w:hint="eastAsia"/>
+        </w:rPr>
+        <w:t>借位的缘故，不需要再加1，</w:t>
+      </w:r>
+      <w:r>
+        <w:t xml:space="preserve"> </w:t>
+      </w:r>
+    </w:p>
+    <w:p>
+      <w:pPr>
+        <w:ind w:left="420"/>
+      </w:pPr>
+      <w:r>
+        <w:rPr>
+          <w:noProof/>
+        </w:rPr>
+        <w:drawing>
+          <wp:anchor distT="0" distB="0" distL="114300" distR="114300" simplePos="0" relativeHeight="251687936" behindDoc="1" locked="0" layoutInCell="1" allowOverlap="1" wp14:anchorId="501C50FB" wp14:editId="4FA81C8A">
+            <wp:simplePos x="0" y="0"/>
+            <wp:positionH relativeFrom="column">
+              <wp:posOffset>243840</wp:posOffset>
+            </wp:positionH>
+            <wp:positionV relativeFrom="page">
+              <wp:posOffset>6637020</wp:posOffset>
+            </wp:positionV>
+            <wp:extent cx="5274310" cy="2113915"/>
+            <wp:effectExtent l="0" t="0" r="2540" b="635"/>
+            <wp:wrapNone/>
+            <wp:docPr id="9" name="图片 9"/>
+            <wp:cNvGraphicFramePr>
+              <a:graphicFrameLocks xmlns:a="http://schemas.openxmlformats.org/drawingml/2006/main" noChangeAspect="1"/>
+            </wp:cNvGraphicFramePr>
+            <a:graphic xmlns:a="http://schemas.openxmlformats.org/drawingml/2006/main">
+              <a:graphicData uri="http://schemas.openxmlformats.org/drawingml/2006/picture">
+                <pic:pic xmlns:pic="http://schemas.openxmlformats.org/drawingml/2006/picture">
+                  <pic:nvPicPr>
+                    <pic:cNvPr id="1" name=""/>
+                    <pic:cNvPicPr/>
+                  </pic:nvPicPr>
+                  <pic:blipFill>
+                    <a:blip r:embed="rId18">
+                      <a:extLst>
+                        <a:ext uri="{28A0092B-C50C-407E-A947-70E740481C1C}">
+                          <a14:useLocalDpi xmlns:a14="http://schemas.microsoft.com/office/drawing/2010/main" val="0"/>
+                        </a:ext>
+                      </a:extLst>
+                    </a:blip>
+                    <a:stretch>
+                      <a:fillRect/>
+                    </a:stretch>
+                  </pic:blipFill>
+                  <pic:spPr>
+                    <a:xfrm>
+                      <a:off x="0" y="0"/>
+                      <a:ext cx="5274310" cy="2113915"/>
+                    </a:xfrm>
+                    <a:prstGeom prst="rect">
+                      <a:avLst/>
+                    </a:prstGeom>
+                  </pic:spPr>
+                </pic:pic>
+              </a:graphicData>
+            </a:graphic>
+          </wp:anchor>
+        </w:drawing>
+      </w:r>
+    </w:p>
+    <w:p>
+      <w:pPr>
+        <w:ind w:left="420"/>
+      </w:pPr>
+    </w:p>
+    <w:p>
+      <w:pPr>
+        <w:ind w:left="420"/>
+      </w:pPr>
+    </w:p>
+    <w:p>
+      <w:pPr>
+        <w:ind w:left="420"/>
+      </w:pPr>
+    </w:p>
+    <w:p>
+      <w:pPr>
+        <w:ind w:left="420"/>
+      </w:pPr>
+    </w:p>
+    <w:p>
+      <w:pPr>
+        <w:ind w:left="420"/>
+      </w:pPr>
+    </w:p>
+    <w:p>
+      <w:pPr>
+        <w:ind w:left="420"/>
+      </w:pPr>
+    </w:p>
+    <w:p>
+      <w:pPr>
+        <w:ind w:left="420"/>
+      </w:pPr>
+    </w:p>
+    <w:p>
+      <w:pPr>
+        <w:ind w:left="420"/>
+      </w:pPr>
+    </w:p>
+    <w:p>
+      <w:pPr>
+        <w:ind w:left="420"/>
+      </w:pPr>
+    </w:p>
+    <w:p>
+      <w:pPr>
+        <w:ind w:left="420"/>
+      </w:pPr>
+    </w:p>
+    <w:p>
+      <w:pPr>
+        <w:ind w:left="420"/>
+      </w:pPr>
+    </w:p>
+    <w:p>
+      <w:pPr>
+        <w:rPr>
+          <w:rFonts w:hint="eastAsia"/>
+        </w:rPr>
+      </w:pPr>
+    </w:p>
+    <w:p>
+      <w:pPr>
+        <w:ind w:left="420"/>
+      </w:pPr>
+    </w:p>
+    <w:p>
+      <w:pPr>
+        <w:ind w:left="420"/>
+      </w:pPr>
+    </w:p>
+    <w:p>
+      <w:pPr>
+        <w:rPr>
+          <w:rFonts w:hint="eastAsia"/>
+          <w:b/>
+          <w:bCs/>
+        </w:rPr>
+      </w:pPr>
+    </w:p>
     <w:sectPr>
-      <w:headerReference w:type="default" r:id="rId16"/>
+      <w:headerReference w:type="default" r:id="rId19"/>
       <w:pgSz w:w="11906" w:h="16838"/>
       <w:pgMar w:top="1440" w:right="1800" w:bottom="1440" w:left="1800" w:header="851" w:footer="992" w:gutter="0"/>
       <w:cols w:space="425"/>
@@ -2218,7 +2932,6 @@
     <w:pPr>
       <w:pStyle w:val="a3"/>
       <w:rPr>
-        <w:rFonts w:hint="eastAsia"/>
         <w:sz w:val="36"/>
         <w:szCs w:val="52"/>
       </w:rPr>

</xml_diff>

<commit_message>
add MUX && ADD _ v3
</commit_message>
<xml_diff>
--- a/电子技术实验2/数据选择器和加法器/1.docx
+++ b/电子技术实验2/数据选择器和加法器/1.docx
@@ -835,7 +835,16 @@
         <w:rPr>
           <w:rFonts w:hint="eastAsia"/>
         </w:rPr>
-        <w:t>（2）</w:t>
+        <w:t>（</w:t>
+      </w:r>
+      <w:r>
+        <w:t>1</w:t>
+      </w:r>
+      <w:r>
+        <w:rPr>
+          <w:rFonts w:hint="eastAsia"/>
+        </w:rPr>
+        <w:t>）</w:t>
       </w:r>
       <w:r>
         <w:t>进位链</w:t>
@@ -890,7 +899,16 @@
         <w:rPr>
           <w:rFonts w:hint="eastAsia"/>
         </w:rPr>
-        <w:t>（1）</w:t>
+        <w:t>（</w:t>
+      </w:r>
+      <w:r>
+        <w:t>2</w:t>
+      </w:r>
+      <w:r>
+        <w:rPr>
+          <w:rFonts w:hint="eastAsia"/>
+        </w:rPr>
+        <w:t>）</w:t>
       </w:r>
       <w:r>
         <w:t>先行进位</w:t>
@@ -907,7 +925,7 @@
         <w:rPr>
           <w:rFonts w:hint="eastAsia"/>
         </w:rPr>
-        <w:t>先行进位也称并行进位，指加法器各位的进位是各自独立且同时产生的，高一位的进位不依赖低位的进位产生与传送。并行加法器的任意一位进位</w:t>
+        <w:t>先行进位也称并行进位，指加法器各位的进位是各自独立且同时产生的，高一位的进位不依赖低位的进位产生与传送。</w:t>
       </w:r>
     </w:p>
     <w:p>
@@ -1475,9 +1493,6 @@
           <w:numId w:val="16"/>
         </w:numPr>
         <w:ind w:firstLineChars="0"/>
-        <w:rPr>
-          <w:rFonts w:hint="eastAsia"/>
-        </w:rPr>
       </w:pPr>
       <w:r>
         <w:rPr>
@@ -2117,9 +2132,6 @@
           <w:p>
             <w:pPr>
               <w:jc w:val="center"/>
-              <w:rPr>
-                <w:rFonts w:hint="eastAsia"/>
-              </w:rPr>
             </w:pPr>
             <w:r>
               <w:rPr>
@@ -2195,9 +2207,6 @@
           <w:p>
             <w:pPr>
               <w:jc w:val="center"/>
-              <w:rPr>
-                <w:rFonts w:hint="eastAsia"/>
-              </w:rPr>
             </w:pPr>
             <w:r>
               <w:rPr>
@@ -2273,9 +2282,6 @@
           <w:p>
             <w:pPr>
               <w:jc w:val="center"/>
-              <w:rPr>
-                <w:rFonts w:hint="eastAsia"/>
-              </w:rPr>
             </w:pPr>
             <w:r>
               <w:rPr>
@@ -2295,9 +2301,6 @@
           <w:p>
             <w:pPr>
               <w:jc w:val="center"/>
-              <w:rPr>
-                <w:rFonts w:hint="eastAsia"/>
-              </w:rPr>
             </w:pPr>
             <w:r>
               <w:rPr>
@@ -2387,9 +2390,6 @@
       <w:pPr>
         <w:pStyle w:val="a8"/>
         <w:ind w:left="360" w:firstLineChars="0" w:firstLine="0"/>
-        <w:rPr>
-          <w:rFonts w:hint="eastAsia"/>
-        </w:rPr>
       </w:pPr>
       <w:r>
         <w:rPr>
@@ -2659,7 +2659,6 @@
     <w:p>
       <w:pPr>
         <w:rPr>
-          <w:rFonts w:hint="eastAsia"/>
           <w:b/>
           <w:bCs/>
         </w:rPr>
@@ -2851,13 +2850,7 @@
         <w:ind w:left="420"/>
       </w:pPr>
     </w:p>
-    <w:p>
-      <w:pPr>
-        <w:rPr>
-          <w:rFonts w:hint="eastAsia"/>
-        </w:rPr>
-      </w:pPr>
-    </w:p>
+    <w:p/>
     <w:p>
       <w:pPr>
         <w:ind w:left="420"/>
@@ -2871,7 +2864,6 @@
     <w:p>
       <w:pPr>
         <w:rPr>
-          <w:rFonts w:hint="eastAsia"/>
           <w:b/>
           <w:bCs/>
         </w:rPr>

</xml_diff>